<commit_message>
Updated PPPPP schedule and Added EL Selections
Added note to PPPPP that acknowledges the extra week. Added EL
selections which has 2 of our sensor selections as well as quick
decription of what needs to be done to read them.
</commit_message>
<xml_diff>
--- a/Misc/Design Documents/APCEREEL_(PPPPP)2.docx
+++ b/Misc/Design Documents/APCEREEL_(PPPPP)2.docx
@@ -18,8 +18,6 @@
       <w:r>
         <w:t>Persistent</w:t>
       </w:r>
-      <w:bookmarkStart w:id="0" w:name="_GoBack"/>
-      <w:bookmarkEnd w:id="0"/>
       <w:r>
         <w:t xml:space="preserve"> </w:t>
       </w:r>
@@ -61,6 +59,12 @@
     <w:p>
       <w:r>
         <w:t>#4 – Platform Supervisor</w:t>
+      </w:r>
+    </w:p>
+    <w:p/>
+    <w:p>
+      <w:r>
+        <w:t>Note: This schedule allows for one extra week spare to be used as needed if phases need more time. It is expected that phase 2 will require this extra week.</w:t>
       </w:r>
     </w:p>
     <w:p>
@@ -177,13 +181,10 @@
         </w:numPr>
       </w:pPr>
       <w:r>
-        <w:t xml:space="preserve">testing based on </w:t>
-      </w:r>
-      <w:r>
-        <w:t>phase 1</w:t>
-      </w:r>
-      <w:r>
-        <w:t xml:space="preserve"> test plan</w:t>
+        <w:t>T</w:t>
+      </w:r>
+      <w:r>
+        <w:t>esting based on phase 1 test plan</w:t>
       </w:r>
     </w:p>
     <w:p>
@@ -227,56 +228,52 @@
           <w:numId w:val="2"/>
         </w:numPr>
       </w:pPr>
+      <w:r>
+        <w:t>Wi-Fi</w:t>
+      </w:r>
+      <w:r>
+        <w:t xml:space="preserve"> socket established on Supervisor Platform</w:t>
+      </w:r>
+    </w:p>
+    <w:p>
+      <w:pPr>
+        <w:pStyle w:val="ListParagraph"/>
+        <w:numPr>
+          <w:ilvl w:val="0"/>
+          <w:numId w:val="2"/>
+        </w:numPr>
+      </w:pPr>
+      <w:r>
+        <w:t>Wi-Fi</w:t>
+      </w:r>
+      <w:r>
+        <w:t xml:space="preserve"> socket established on Embedded Linux</w:t>
+      </w:r>
+    </w:p>
+    <w:p>
+      <w:pPr>
+        <w:pStyle w:val="ListParagraph"/>
+        <w:numPr>
+          <w:ilvl w:val="0"/>
+          <w:numId w:val="2"/>
+        </w:numPr>
+      </w:pPr>
+      <w:r>
+        <w:t xml:space="preserve">Simulated </w:t>
+      </w:r>
       <w:proofErr w:type="spellStart"/>
       <w:r>
-        <w:t>Wifi</w:t>
+        <w:t>comms</w:t>
       </w:r>
       <w:proofErr w:type="spellEnd"/>
       <w:r>
-        <w:t xml:space="preserve"> socket established on Supervisor Platform</w:t>
-      </w:r>
-    </w:p>
-    <w:p>
-      <w:pPr>
-        <w:pStyle w:val="ListParagraph"/>
-        <w:numPr>
-          <w:ilvl w:val="0"/>
-          <w:numId w:val="2"/>
-        </w:numPr>
-      </w:pPr>
-      <w:proofErr w:type="spellStart"/>
-      <w:r>
-        <w:t>Wifi</w:t>
-      </w:r>
-      <w:proofErr w:type="spellEnd"/>
-      <w:r>
-        <w:t xml:space="preserve"> socket established on Embedded Linux</w:t>
-      </w:r>
-    </w:p>
-    <w:p>
-      <w:pPr>
-        <w:pStyle w:val="ListParagraph"/>
-        <w:numPr>
-          <w:ilvl w:val="0"/>
-          <w:numId w:val="2"/>
-        </w:numPr>
-      </w:pPr>
-      <w:r>
-        <w:t xml:space="preserve">Simulated </w:t>
-      </w:r>
-      <w:proofErr w:type="spellStart"/>
-      <w:r>
-        <w:t>comms</w:t>
-      </w:r>
-      <w:proofErr w:type="spellEnd"/>
-      <w:r>
         <w:t xml:space="preserve"> link between EL and embedded </w:t>
       </w:r>
-      <w:proofErr w:type="spellStart"/>
-      <w:r>
-        <w:t>linux</w:t>
-      </w:r>
-      <w:proofErr w:type="spellEnd"/>
+      <w:r>
+        <w:t>Linux</w:t>
+      </w:r>
+      <w:bookmarkStart w:id="0" w:name="_GoBack"/>
+      <w:bookmarkEnd w:id="0"/>
     </w:p>
     <w:p>
       <w:pPr>
@@ -299,13 +296,10 @@
         </w:numPr>
       </w:pPr>
       <w:r>
-        <w:t xml:space="preserve">testing based on </w:t>
-      </w:r>
-      <w:r>
-        <w:t>phase 2</w:t>
-      </w:r>
-      <w:r>
-        <w:t xml:space="preserve"> test plan</w:t>
+        <w:t>T</w:t>
+      </w:r>
+      <w:r>
+        <w:t>esting based on phase 2 test plan</w:t>
       </w:r>
     </w:p>
     <w:p>
@@ -394,11 +388,9 @@
       <w:r>
         <w:t xml:space="preserve">Initial demonstration of video streaming over </w:t>
       </w:r>
-      <w:proofErr w:type="spellStart"/>
-      <w:r>
-        <w:t>wifi</w:t>
-      </w:r>
-      <w:proofErr w:type="spellEnd"/>
+      <w:r>
+        <w:t>Wi-Fi</w:t>
+      </w:r>
     </w:p>
     <w:p>
       <w:pPr>
@@ -421,13 +413,10 @@
         </w:numPr>
       </w:pPr>
       <w:r>
-        <w:t xml:space="preserve">testing based on </w:t>
-      </w:r>
-      <w:r>
-        <w:t>phase 3</w:t>
-      </w:r>
-      <w:r>
-        <w:t xml:space="preserve"> test plan</w:t>
+        <w:t>T</w:t>
+      </w:r>
+      <w:r>
+        <w:t>esting based on phase 3 test plan</w:t>
       </w:r>
     </w:p>
     <w:p>
@@ -499,13 +488,12 @@
         </w:numPr>
       </w:pPr>
       <w:r>
+        <w:lastRenderedPageBreak/>
         <w:t xml:space="preserve">Robot controlled over </w:t>
       </w:r>
-      <w:proofErr w:type="spellStart"/>
-      <w:r>
-        <w:t>wifi</w:t>
-      </w:r>
-      <w:proofErr w:type="spellEnd"/>
+      <w:r>
+        <w:t>Wi-Fi</w:t>
+      </w:r>
       <w:r>
         <w:t xml:space="preserve"> through platform supervisor</w:t>
       </w:r>

</xml_diff>

<commit_message>
Updated schedule to include Slip Week
</commit_message>
<xml_diff>
--- a/Misc/Design Documents/APCEREEL_(PPPPP)2.docx
+++ b/Misc/Design Documents/APCEREEL_(PPPPP)2.docx
@@ -62,11 +62,6 @@
       </w:r>
     </w:p>
     <w:p/>
-    <w:p>
-      <w:r>
-        <w:t>Note: This schedule allows for one extra week spare to be used as needed if phases need more time. It is expected that phase 2 will require this extra week.</w:t>
-      </w:r>
-    </w:p>
     <w:p>
       <w:r>
         <w:t>End of p</w:t>
@@ -272,8 +267,6 @@
       <w:r>
         <w:t>Linux</w:t>
       </w:r>
-      <w:bookmarkStart w:id="0" w:name="_GoBack"/>
-      <w:bookmarkEnd w:id="0"/>
     </w:p>
     <w:p>
       <w:pPr>
@@ -313,10 +306,7 @@
         <w:t xml:space="preserve"> </w:t>
       </w:r>
       <w:r>
-        <w:rPr>
-          <w:b/>
-        </w:rPr>
-        <w:t>October 28</w:t>
+        <w:t>November 4</w:t>
       </w:r>
       <w:r>
         <w:rPr>
@@ -337,6 +327,9 @@
       <w:r>
         <w:t>– completion of EL</w:t>
       </w:r>
+      <w:r>
+        <w:t xml:space="preserve"> (Slip week used)</w:t>
+      </w:r>
     </w:p>
     <w:p>
       <w:pPr>
@@ -488,7 +481,6 @@
         </w:numPr>
       </w:pPr>
       <w:r>
-        <w:lastRenderedPageBreak/>
         <w:t xml:space="preserve">Robot controlled over </w:t>
       </w:r>
       <w:r>
@@ -522,7 +514,10 @@
         <w:t>Full system testing based on phase 4 test plan</w:t>
       </w:r>
     </w:p>
-    <w:p/>
+    <w:p>
+      <w:bookmarkStart w:id="0" w:name="_GoBack"/>
+      <w:bookmarkEnd w:id="0"/>
+    </w:p>
     <w:sectPr>
       <w:pgSz w:w="12240" w:h="15840"/>
       <w:pgMar w:top="1440" w:right="1440" w:bottom="1440" w:left="1440" w:header="720" w:footer="720" w:gutter="0"/>

</xml_diff>